<commit_message>
current state of the docs
</commit_message>
<xml_diff>
--- a/output/StandardsList-table.docx
+++ b/output/StandardsList-table.docx
@@ -2384,6 +2384,274 @@
             <w:r>
               <w:t xml:space="preserve">X</w:t>
             </w:r>
+          </w:p>
+        </w:tc>
+        <w:tc>
+          <w:tcPr/>
+          <w:p>
+            <w:pPr>
+              <w:pStyle w:val="Compact"/>
+            </w:pPr>
+          </w:p>
+        </w:tc>
+      </w:tr>
+      <w:tr>
+        <w:tc>
+          <w:tcPr/>
+          <w:p>
+            <w:pPr>
+              <w:pStyle w:val="Compact"/>
+              <w:jc w:val="center"/>
+            </w:pPr>
+            <w:r>
+              <w:t xml:space="preserve">null</w:t>
+            </w:r>
+          </w:p>
+        </w:tc>
+        <w:tc>
+          <w:tcPr/>
+          <w:p>
+            <w:pPr>
+              <w:pStyle w:val="Compact"/>
+            </w:pPr>
+          </w:p>
+        </w:tc>
+        <w:tc>
+          <w:tcPr/>
+          <w:p>
+            <w:pPr>
+              <w:pStyle w:val="Compact"/>
+            </w:pPr>
+          </w:p>
+        </w:tc>
+        <w:tc>
+          <w:tcPr/>
+          <w:p>
+            <w:pPr>
+              <w:pStyle w:val="Compact"/>
+            </w:pPr>
+          </w:p>
+        </w:tc>
+        <w:tc>
+          <w:tcPr/>
+          <w:p>
+            <w:pPr>
+              <w:pStyle w:val="Compact"/>
+            </w:pPr>
+          </w:p>
+        </w:tc>
+        <w:tc>
+          <w:tcPr/>
+          <w:p>
+            <w:pPr>
+              <w:pStyle w:val="Compact"/>
+            </w:pPr>
+          </w:p>
+        </w:tc>
+        <w:tc>
+          <w:tcPr/>
+          <w:p>
+            <w:pPr>
+              <w:pStyle w:val="Compact"/>
+            </w:pPr>
+          </w:p>
+        </w:tc>
+      </w:tr>
+      <w:tr>
+        <w:tc>
+          <w:tcPr/>
+          <w:p>
+            <w:pPr>
+              <w:pStyle w:val="Compact"/>
+              <w:jc w:val="center"/>
+            </w:pPr>
+            <w:r>
+              <w:t xml:space="preserve">IPTC Photo Metadata Standard</w:t>
+            </w:r>
+          </w:p>
+        </w:tc>
+        <w:tc>
+          <w:tcPr/>
+          <w:p>
+            <w:pPr>
+              <w:pStyle w:val="Compact"/>
+              <w:jc w:val="center"/>
+            </w:pPr>
+            <w:r>
+              <w:t xml:space="preserve">X</w:t>
+            </w:r>
+          </w:p>
+        </w:tc>
+        <w:tc>
+          <w:tcPr/>
+          <w:p>
+            <w:pPr>
+              <w:pStyle w:val="Compact"/>
+              <w:jc w:val="center"/>
+            </w:pPr>
+            <w:r>
+              <w:t xml:space="preserve">X</w:t>
+            </w:r>
+          </w:p>
+        </w:tc>
+        <w:tc>
+          <w:tcPr/>
+          <w:p>
+            <w:pPr>
+              <w:pStyle w:val="Compact"/>
+            </w:pPr>
+          </w:p>
+        </w:tc>
+        <w:tc>
+          <w:tcPr/>
+          <w:p>
+            <w:pPr>
+              <w:pStyle w:val="Compact"/>
+              <w:jc w:val="center"/>
+            </w:pPr>
+            <w:r>
+              <w:t xml:space="preserve">X</w:t>
+            </w:r>
+          </w:p>
+        </w:tc>
+        <w:tc>
+          <w:tcPr/>
+          <w:p>
+            <w:pPr>
+              <w:pStyle w:val="Compact"/>
+            </w:pPr>
+          </w:p>
+        </w:tc>
+        <w:tc>
+          <w:tcPr/>
+          <w:p>
+            <w:pPr>
+              <w:pStyle w:val="Compact"/>
+            </w:pPr>
+          </w:p>
+        </w:tc>
+      </w:tr>
+      <w:tr>
+        <w:tc>
+          <w:tcPr/>
+          <w:p>
+            <w:pPr>
+              <w:pStyle w:val="Compact"/>
+              <w:jc w:val="center"/>
+            </w:pPr>
+            <w:r>
+              <w:t xml:space="preserve">Dynamic Adaptive Streaming over HTTP (DASH) Part 4: Segment Encryption and Authentication</w:t>
+            </w:r>
+          </w:p>
+        </w:tc>
+        <w:tc>
+          <w:tcPr/>
+          <w:p>
+            <w:pPr>
+              <w:pStyle w:val="Compact"/>
+            </w:pPr>
+          </w:p>
+        </w:tc>
+        <w:tc>
+          <w:tcPr/>
+          <w:p>
+            <w:pPr>
+              <w:pStyle w:val="Compact"/>
+              <w:jc w:val="center"/>
+            </w:pPr>
+            <w:r>
+              <w:t xml:space="preserve">X</w:t>
+            </w:r>
+          </w:p>
+        </w:tc>
+        <w:tc>
+          <w:tcPr/>
+          <w:p>
+            <w:pPr>
+              <w:pStyle w:val="Compact"/>
+            </w:pPr>
+          </w:p>
+        </w:tc>
+        <w:tc>
+          <w:tcPr/>
+          <w:p>
+            <w:pPr>
+              <w:pStyle w:val="Compact"/>
+            </w:pPr>
+          </w:p>
+        </w:tc>
+        <w:tc>
+          <w:tcPr/>
+          <w:p>
+            <w:pPr>
+              <w:pStyle w:val="Compact"/>
+            </w:pPr>
+          </w:p>
+        </w:tc>
+        <w:tc>
+          <w:tcPr/>
+          <w:p>
+            <w:pPr>
+              <w:pStyle w:val="Compact"/>
+            </w:pPr>
+          </w:p>
+        </w:tc>
+      </w:tr>
+      <w:tr>
+        <w:tc>
+          <w:tcPr/>
+          <w:p>
+            <w:pPr>
+              <w:pStyle w:val="Compact"/>
+              <w:jc w:val="center"/>
+            </w:pPr>
+            <w:r>
+              <w:t xml:space="preserve">Recommended Practices for Levels of Artificial Intelligence Generated Content Technologies</w:t>
+            </w:r>
+          </w:p>
+        </w:tc>
+        <w:tc>
+          <w:tcPr/>
+          <w:p>
+            <w:pPr>
+              <w:pStyle w:val="Compact"/>
+            </w:pPr>
+          </w:p>
+        </w:tc>
+        <w:tc>
+          <w:tcPr/>
+          <w:p>
+            <w:pPr>
+              <w:pStyle w:val="Compact"/>
+              <w:jc w:val="center"/>
+            </w:pPr>
+            <w:r>
+              <w:t xml:space="preserve">X</w:t>
+            </w:r>
+          </w:p>
+        </w:tc>
+        <w:tc>
+          <w:tcPr/>
+          <w:p>
+            <w:pPr>
+              <w:pStyle w:val="Compact"/>
+            </w:pPr>
+          </w:p>
+        </w:tc>
+        <w:tc>
+          <w:tcPr/>
+          <w:p>
+            <w:pPr>
+              <w:pStyle w:val="Compact"/>
+            </w:pPr>
+          </w:p>
+        </w:tc>
+        <w:tc>
+          <w:tcPr/>
+          <w:p>
+            <w:pPr>
+              <w:pStyle w:val="Compact"/>
+            </w:pPr>
           </w:p>
         </w:tc>
         <w:tc>

</xml_diff>

<commit_message>
updates for the new media table
</commit_message>
<xml_diff>
--- a/output/StandardsList-table.docx
+++ b/output/StandardsList-table.docx
@@ -688,7 +688,7 @@
               <w:jc w:val="center"/>
             </w:pPr>
             <w:r>
-              <w:t xml:space="preserve">Information technology — Artificial intelligence — Overview of trustworthiness in artificial intelligence</w:t>
+              <w:t xml:space="preserve">Overview of trustworthiness in artificial intelligence</w:t>
             </w:r>
           </w:p>
         </w:tc>
@@ -1488,7 +1488,7 @@
               <w:jc w:val="center"/>
             </w:pPr>
             <w:r>
-              <w:t xml:space="preserve">Information technology — Specification of digital rights management (DRM) technology for digital publications</w:t>
+              <w:t xml:space="preserve">DRM technology for digital publications</w:t>
             </w:r>
           </w:p>
         </w:tc>
@@ -1682,7 +1682,7 @@
               <w:jc w:val="center"/>
             </w:pPr>
             <w:r>
-              <w:t xml:space="preserve">Information technology — Multimedia framework (MPEG-21) — Part 11: Evaluation Tools for Persistent Association Technologies</w:t>
+              <w:t xml:space="preserve">MPEG-21 — Part 11: Evaluation Tools for Persistent Association Technologies</w:t>
             </w:r>
           </w:p>
         </w:tc>
@@ -1752,52 +1752,48 @@
               <w:jc w:val="center"/>
             </w:pPr>
             <w:r>
-              <w:t xml:space="preserve">IEEE Draft Standard for Evaluation Method of Robustness of Digital Watermarking Implementation in Digital Contents</w:t>
-            </w:r>
-          </w:p>
-        </w:tc>
-        <w:tc>
-          <w:tcPr/>
-          <w:p>
-            <w:pPr>
-              <w:pStyle w:val="Compact"/>
-            </w:pPr>
-          </w:p>
-        </w:tc>
-        <w:tc>
-          <w:tcPr/>
-          <w:p>
-            <w:pPr>
-              <w:pStyle w:val="Compact"/>
-            </w:pPr>
-          </w:p>
-        </w:tc>
-        <w:tc>
-          <w:tcPr/>
-          <w:p>
-            <w:pPr>
-              <w:pStyle w:val="Compact"/>
-            </w:pPr>
-          </w:p>
-        </w:tc>
-        <w:tc>
-          <w:tcPr/>
-          <w:p>
-            <w:pPr>
-              <w:pStyle w:val="Compact"/>
-            </w:pPr>
-          </w:p>
-        </w:tc>
-        <w:tc>
-          <w:tcPr/>
-          <w:p>
-            <w:pPr>
-              <w:pStyle w:val="Compact"/>
-              <w:jc w:val="center"/>
-            </w:pPr>
-            <w:r>
-              <w:t xml:space="preserve">X</w:t>
-            </w:r>
+              <w:t xml:space="preserve">IEEE Draft Standard for Evaluation Method of</w:t>
+            </w:r>
+          </w:p>
+        </w:tc>
+        <w:tc>
+          <w:tcPr/>
+          <w:p>
+            <w:pPr>
+              <w:pStyle w:val="Compact"/>
+            </w:pPr>
+          </w:p>
+        </w:tc>
+        <w:tc>
+          <w:tcPr/>
+          <w:p>
+            <w:pPr>
+              <w:pStyle w:val="Compact"/>
+            </w:pPr>
+          </w:p>
+        </w:tc>
+        <w:tc>
+          <w:tcPr/>
+          <w:p>
+            <w:pPr>
+              <w:pStyle w:val="Compact"/>
+            </w:pPr>
+          </w:p>
+        </w:tc>
+        <w:tc>
+          <w:tcPr/>
+          <w:p>
+            <w:pPr>
+              <w:pStyle w:val="Compact"/>
+            </w:pPr>
+          </w:p>
+        </w:tc>
+        <w:tc>
+          <w:tcPr/>
+          <w:p>
+            <w:pPr>
+              <w:pStyle w:val="Compact"/>
+            </w:pPr>
           </w:p>
         </w:tc>
         <w:tc>
@@ -1818,52 +1814,52 @@
               <w:jc w:val="center"/>
             </w:pPr>
             <w:r>
-              <w:t xml:space="preserve">H.MMAUTH: Framework for authentication of multimedia content</w:t>
-            </w:r>
-          </w:p>
-        </w:tc>
-        <w:tc>
-          <w:tcPr/>
-          <w:p>
-            <w:pPr>
-              <w:pStyle w:val="Compact"/>
-            </w:pPr>
-          </w:p>
-        </w:tc>
-        <w:tc>
-          <w:tcPr/>
-          <w:p>
-            <w:pPr>
-              <w:pStyle w:val="Compact"/>
-              <w:jc w:val="center"/>
-            </w:pPr>
-            <w:r>
-              <w:t xml:space="preserve">X</w:t>
-            </w:r>
-          </w:p>
-        </w:tc>
-        <w:tc>
-          <w:tcPr/>
-          <w:p>
-            <w:pPr>
-              <w:pStyle w:val="Compact"/>
-            </w:pPr>
-          </w:p>
-        </w:tc>
-        <w:tc>
-          <w:tcPr/>
-          <w:p>
-            <w:pPr>
-              <w:pStyle w:val="Compact"/>
-            </w:pPr>
-          </w:p>
-        </w:tc>
-        <w:tc>
-          <w:tcPr/>
-          <w:p>
-            <w:pPr>
-              <w:pStyle w:val="Compact"/>
-            </w:pPr>
+              <w:t xml:space="preserve">Robustness of Digital Watermarking Implementation in Digital Contents</w:t>
+            </w:r>
+          </w:p>
+        </w:tc>
+        <w:tc>
+          <w:tcPr/>
+          <w:p>
+            <w:pPr>
+              <w:pStyle w:val="Compact"/>
+            </w:pPr>
+          </w:p>
+        </w:tc>
+        <w:tc>
+          <w:tcPr/>
+          <w:p>
+            <w:pPr>
+              <w:pStyle w:val="Compact"/>
+            </w:pPr>
+          </w:p>
+        </w:tc>
+        <w:tc>
+          <w:tcPr/>
+          <w:p>
+            <w:pPr>
+              <w:pStyle w:val="Compact"/>
+            </w:pPr>
+          </w:p>
+        </w:tc>
+        <w:tc>
+          <w:tcPr/>
+          <w:p>
+            <w:pPr>
+              <w:pStyle w:val="Compact"/>
+            </w:pPr>
+          </w:p>
+        </w:tc>
+        <w:tc>
+          <w:tcPr/>
+          <w:p>
+            <w:pPr>
+              <w:pStyle w:val="Compact"/>
+              <w:jc w:val="center"/>
+            </w:pPr>
+            <w:r>
+              <w:t xml:space="preserve">X</w:t>
+            </w:r>
           </w:p>
         </w:tc>
         <w:tc>
@@ -1884,28 +1880,24 @@
               <w:jc w:val="center"/>
             </w:pPr>
             <w:r>
-              <w:t xml:space="preserve">H.274(V4): Versatile supplemental enhancement information messages for coded video bitstreams</w:t>
-            </w:r>
-          </w:p>
-        </w:tc>
-        <w:tc>
-          <w:tcPr/>
-          <w:p>
-            <w:pPr>
-              <w:pStyle w:val="Compact"/>
-            </w:pPr>
-          </w:p>
-        </w:tc>
-        <w:tc>
-          <w:tcPr/>
-          <w:p>
-            <w:pPr>
-              <w:pStyle w:val="Compact"/>
-              <w:jc w:val="center"/>
-            </w:pPr>
-            <w:r>
-              <w:t xml:space="preserve">X</w:t>
-            </w:r>
+              <w:t xml:space="preserve">H.MMAUTH:</w:t>
+            </w:r>
+          </w:p>
+        </w:tc>
+        <w:tc>
+          <w:tcPr/>
+          <w:p>
+            <w:pPr>
+              <w:pStyle w:val="Compact"/>
+            </w:pPr>
+          </w:p>
+        </w:tc>
+        <w:tc>
+          <w:tcPr/>
+          <w:p>
+            <w:pPr>
+              <w:pStyle w:val="Compact"/>
+            </w:pPr>
           </w:p>
         </w:tc>
         <w:tc>
@@ -1950,7 +1942,7 @@
               <w:jc w:val="center"/>
             </w:pPr>
             <w:r>
-              <w:t xml:space="preserve">H.VADS: Assessment criteria for video authenticity detection services</w:t>
+              <w:t xml:space="preserve">Framework for authentication of multimedia content</w:t>
             </w:r>
           </w:p>
         </w:tc>
@@ -2016,7 +2008,7 @@
               <w:jc w:val="center"/>
             </w:pPr>
             <w:r>
-              <w:t xml:space="preserve">null</w:t>
+              <w:t xml:space="preserve">H.274(V4):</w:t>
             </w:r>
           </w:p>
         </w:tc>
@@ -2078,60 +2070,60 @@
               <w:jc w:val="center"/>
             </w:pPr>
             <w:r>
-              <w:t xml:space="preserve">Credible Web</w:t>
-            </w:r>
-          </w:p>
-        </w:tc>
-        <w:tc>
-          <w:tcPr/>
-          <w:p>
-            <w:pPr>
-              <w:pStyle w:val="Compact"/>
-            </w:pPr>
-          </w:p>
-        </w:tc>
-        <w:tc>
-          <w:tcPr/>
-          <w:p>
-            <w:pPr>
-              <w:pStyle w:val="Compact"/>
-            </w:pPr>
-          </w:p>
-        </w:tc>
-        <w:tc>
-          <w:tcPr/>
-          <w:p>
-            <w:pPr>
-              <w:pStyle w:val="Compact"/>
-            </w:pPr>
-          </w:p>
-        </w:tc>
-        <w:tc>
-          <w:tcPr/>
-          <w:p>
-            <w:pPr>
-              <w:pStyle w:val="Compact"/>
-            </w:pPr>
-          </w:p>
-        </w:tc>
-        <w:tc>
-          <w:tcPr/>
-          <w:p>
-            <w:pPr>
-              <w:pStyle w:val="Compact"/>
-            </w:pPr>
-          </w:p>
-        </w:tc>
-        <w:tc>
-          <w:tcPr/>
-          <w:p>
-            <w:pPr>
-              <w:pStyle w:val="Compact"/>
-              <w:jc w:val="center"/>
-            </w:pPr>
-            <w:r>
-              <w:t xml:space="preserve">X</w:t>
-            </w:r>
+              <w:t xml:space="preserve">Versatile supplemental enhancement information messages for coded video bitstreams</w:t>
+            </w:r>
+          </w:p>
+        </w:tc>
+        <w:tc>
+          <w:tcPr/>
+          <w:p>
+            <w:pPr>
+              <w:pStyle w:val="Compact"/>
+            </w:pPr>
+          </w:p>
+        </w:tc>
+        <w:tc>
+          <w:tcPr/>
+          <w:p>
+            <w:pPr>
+              <w:pStyle w:val="Compact"/>
+              <w:jc w:val="center"/>
+            </w:pPr>
+            <w:r>
+              <w:t xml:space="preserve">X</w:t>
+            </w:r>
+          </w:p>
+        </w:tc>
+        <w:tc>
+          <w:tcPr/>
+          <w:p>
+            <w:pPr>
+              <w:pStyle w:val="Compact"/>
+            </w:pPr>
+          </w:p>
+        </w:tc>
+        <w:tc>
+          <w:tcPr/>
+          <w:p>
+            <w:pPr>
+              <w:pStyle w:val="Compact"/>
+            </w:pPr>
+          </w:p>
+        </w:tc>
+        <w:tc>
+          <w:tcPr/>
+          <w:p>
+            <w:pPr>
+              <w:pStyle w:val="Compact"/>
+            </w:pPr>
+          </w:p>
+        </w:tc>
+        <w:tc>
+          <w:tcPr/>
+          <w:p>
+            <w:pPr>
+              <w:pStyle w:val="Compact"/>
+            </w:pPr>
           </w:p>
         </w:tc>
       </w:tr>
@@ -2144,60 +2136,56 @@
               <w:jc w:val="center"/>
             </w:pPr>
             <w:r>
-              <w:t xml:space="preserve">Technical and Governance Guidelines for Responsible Data Collection</w:t>
-            </w:r>
-          </w:p>
-        </w:tc>
-        <w:tc>
-          <w:tcPr/>
-          <w:p>
-            <w:pPr>
-              <w:pStyle w:val="Compact"/>
-            </w:pPr>
-          </w:p>
-        </w:tc>
-        <w:tc>
-          <w:tcPr/>
-          <w:p>
-            <w:pPr>
-              <w:pStyle w:val="Compact"/>
-            </w:pPr>
-          </w:p>
-        </w:tc>
-        <w:tc>
-          <w:tcPr/>
-          <w:p>
-            <w:pPr>
-              <w:pStyle w:val="Compact"/>
-            </w:pPr>
-          </w:p>
-        </w:tc>
-        <w:tc>
-          <w:tcPr/>
-          <w:p>
-            <w:pPr>
-              <w:pStyle w:val="Compact"/>
-            </w:pPr>
-          </w:p>
-        </w:tc>
-        <w:tc>
-          <w:tcPr/>
-          <w:p>
-            <w:pPr>
-              <w:pStyle w:val="Compact"/>
-            </w:pPr>
-          </w:p>
-        </w:tc>
-        <w:tc>
-          <w:tcPr/>
-          <w:p>
-            <w:pPr>
-              <w:pStyle w:val="Compact"/>
-              <w:jc w:val="center"/>
-            </w:pPr>
-            <w:r>
-              <w:t xml:space="preserve">X</w:t>
-            </w:r>
+              <w:t xml:space="preserve">H.VADS:</w:t>
+            </w:r>
+          </w:p>
+        </w:tc>
+        <w:tc>
+          <w:tcPr/>
+          <w:p>
+            <w:pPr>
+              <w:pStyle w:val="Compact"/>
+            </w:pPr>
+          </w:p>
+        </w:tc>
+        <w:tc>
+          <w:tcPr/>
+          <w:p>
+            <w:pPr>
+              <w:pStyle w:val="Compact"/>
+            </w:pPr>
+          </w:p>
+        </w:tc>
+        <w:tc>
+          <w:tcPr/>
+          <w:p>
+            <w:pPr>
+              <w:pStyle w:val="Compact"/>
+            </w:pPr>
+          </w:p>
+        </w:tc>
+        <w:tc>
+          <w:tcPr/>
+          <w:p>
+            <w:pPr>
+              <w:pStyle w:val="Compact"/>
+            </w:pPr>
+          </w:p>
+        </w:tc>
+        <w:tc>
+          <w:tcPr/>
+          <w:p>
+            <w:pPr>
+              <w:pStyle w:val="Compact"/>
+            </w:pPr>
+          </w:p>
+        </w:tc>
+        <w:tc>
+          <w:tcPr/>
+          <w:p>
+            <w:pPr>
+              <w:pStyle w:val="Compact"/>
+            </w:pPr>
           </w:p>
         </w:tc>
       </w:tr>
@@ -2210,60 +2198,60 @@
               <w:jc w:val="center"/>
             </w:pPr>
             <w:r>
-              <w:t xml:space="preserve">Data Provenance Standards</w:t>
-            </w:r>
-          </w:p>
-        </w:tc>
-        <w:tc>
-          <w:tcPr/>
-          <w:p>
-            <w:pPr>
-              <w:pStyle w:val="Compact"/>
-            </w:pPr>
-          </w:p>
-        </w:tc>
-        <w:tc>
-          <w:tcPr/>
-          <w:p>
-            <w:pPr>
-              <w:pStyle w:val="Compact"/>
-            </w:pPr>
-          </w:p>
-        </w:tc>
-        <w:tc>
-          <w:tcPr/>
-          <w:p>
-            <w:pPr>
-              <w:pStyle w:val="Compact"/>
-            </w:pPr>
-          </w:p>
-        </w:tc>
-        <w:tc>
-          <w:tcPr/>
-          <w:p>
-            <w:pPr>
-              <w:pStyle w:val="Compact"/>
-            </w:pPr>
-          </w:p>
-        </w:tc>
-        <w:tc>
-          <w:tcPr/>
-          <w:p>
-            <w:pPr>
-              <w:pStyle w:val="Compact"/>
-            </w:pPr>
-          </w:p>
-        </w:tc>
-        <w:tc>
-          <w:tcPr/>
-          <w:p>
-            <w:pPr>
-              <w:pStyle w:val="Compact"/>
-              <w:jc w:val="center"/>
-            </w:pPr>
-            <w:r>
-              <w:t xml:space="preserve">X</w:t>
-            </w:r>
+              <w:t xml:space="preserve">Assessment criteria for video authenticity detection services</w:t>
+            </w:r>
+          </w:p>
+        </w:tc>
+        <w:tc>
+          <w:tcPr/>
+          <w:p>
+            <w:pPr>
+              <w:pStyle w:val="Compact"/>
+            </w:pPr>
+          </w:p>
+        </w:tc>
+        <w:tc>
+          <w:tcPr/>
+          <w:p>
+            <w:pPr>
+              <w:pStyle w:val="Compact"/>
+              <w:jc w:val="center"/>
+            </w:pPr>
+            <w:r>
+              <w:t xml:space="preserve">X</w:t>
+            </w:r>
+          </w:p>
+        </w:tc>
+        <w:tc>
+          <w:tcPr/>
+          <w:p>
+            <w:pPr>
+              <w:pStyle w:val="Compact"/>
+            </w:pPr>
+          </w:p>
+        </w:tc>
+        <w:tc>
+          <w:tcPr/>
+          <w:p>
+            <w:pPr>
+              <w:pStyle w:val="Compact"/>
+            </w:pPr>
+          </w:p>
+        </w:tc>
+        <w:tc>
+          <w:tcPr/>
+          <w:p>
+            <w:pPr>
+              <w:pStyle w:val="Compact"/>
+            </w:pPr>
+          </w:p>
+        </w:tc>
+        <w:tc>
+          <w:tcPr/>
+          <w:p>
+            <w:pPr>
+              <w:pStyle w:val="Compact"/>
+            </w:pPr>
           </w:p>
         </w:tc>
       </w:tr>
@@ -2276,56 +2264,60 @@
               <w:jc w:val="center"/>
             </w:pPr>
             <w:r>
-              <w:t xml:space="preserve">null</w:t>
-            </w:r>
-          </w:p>
-        </w:tc>
-        <w:tc>
-          <w:tcPr/>
-          <w:p>
-            <w:pPr>
-              <w:pStyle w:val="Compact"/>
-            </w:pPr>
-          </w:p>
-        </w:tc>
-        <w:tc>
-          <w:tcPr/>
-          <w:p>
-            <w:pPr>
-              <w:pStyle w:val="Compact"/>
-            </w:pPr>
-          </w:p>
-        </w:tc>
-        <w:tc>
-          <w:tcPr/>
-          <w:p>
-            <w:pPr>
-              <w:pStyle w:val="Compact"/>
-            </w:pPr>
-          </w:p>
-        </w:tc>
-        <w:tc>
-          <w:tcPr/>
-          <w:p>
-            <w:pPr>
-              <w:pStyle w:val="Compact"/>
-            </w:pPr>
-          </w:p>
-        </w:tc>
-        <w:tc>
-          <w:tcPr/>
-          <w:p>
-            <w:pPr>
-              <w:pStyle w:val="Compact"/>
-            </w:pPr>
-          </w:p>
-        </w:tc>
-        <w:tc>
-          <w:tcPr/>
-          <w:p>
-            <w:pPr>
-              <w:pStyle w:val="Compact"/>
-            </w:pPr>
+              <w:t xml:space="preserve">Credible Web</w:t>
+            </w:r>
+          </w:p>
+        </w:tc>
+        <w:tc>
+          <w:tcPr/>
+          <w:p>
+            <w:pPr>
+              <w:pStyle w:val="Compact"/>
+            </w:pPr>
+          </w:p>
+        </w:tc>
+        <w:tc>
+          <w:tcPr/>
+          <w:p>
+            <w:pPr>
+              <w:pStyle w:val="Compact"/>
+            </w:pPr>
+          </w:p>
+        </w:tc>
+        <w:tc>
+          <w:tcPr/>
+          <w:p>
+            <w:pPr>
+              <w:pStyle w:val="Compact"/>
+            </w:pPr>
+          </w:p>
+        </w:tc>
+        <w:tc>
+          <w:tcPr/>
+          <w:p>
+            <w:pPr>
+              <w:pStyle w:val="Compact"/>
+            </w:pPr>
+          </w:p>
+        </w:tc>
+        <w:tc>
+          <w:tcPr/>
+          <w:p>
+            <w:pPr>
+              <w:pStyle w:val="Compact"/>
+            </w:pPr>
+          </w:p>
+        </w:tc>
+        <w:tc>
+          <w:tcPr/>
+          <w:p>
+            <w:pPr>
+              <w:pStyle w:val="Compact"/>
+              <w:jc w:val="center"/>
+            </w:pPr>
+            <w:r>
+              <w:t xml:space="preserve">X</w:t>
+            </w:r>
           </w:p>
         </w:tc>
       </w:tr>
@@ -2338,60 +2330,60 @@
               <w:jc w:val="center"/>
             </w:pPr>
             <w:r>
-              <w:t xml:space="preserve">2024—IEEE Draft Standard for Transparent Human and Machine Agency Identification</w:t>
-            </w:r>
-          </w:p>
-        </w:tc>
-        <w:tc>
-          <w:tcPr/>
-          <w:p>
-            <w:pPr>
-              <w:pStyle w:val="Compact"/>
-            </w:pPr>
-          </w:p>
-        </w:tc>
-        <w:tc>
-          <w:tcPr/>
-          <w:p>
-            <w:pPr>
-              <w:pStyle w:val="Compact"/>
-            </w:pPr>
-          </w:p>
-        </w:tc>
-        <w:tc>
-          <w:tcPr/>
-          <w:p>
-            <w:pPr>
-              <w:pStyle w:val="Compact"/>
-            </w:pPr>
-          </w:p>
-        </w:tc>
-        <w:tc>
-          <w:tcPr/>
-          <w:p>
-            <w:pPr>
-              <w:pStyle w:val="Compact"/>
-            </w:pPr>
-          </w:p>
-        </w:tc>
-        <w:tc>
-          <w:tcPr/>
-          <w:p>
-            <w:pPr>
-              <w:pStyle w:val="Compact"/>
-              <w:jc w:val="center"/>
-            </w:pPr>
-            <w:r>
-              <w:t xml:space="preserve">X</w:t>
-            </w:r>
-          </w:p>
-        </w:tc>
-        <w:tc>
-          <w:tcPr/>
-          <w:p>
-            <w:pPr>
-              <w:pStyle w:val="Compact"/>
-            </w:pPr>
+              <w:t xml:space="preserve">Technical and Governance Guidelines for Responsible Data Collection</w:t>
+            </w:r>
+          </w:p>
+        </w:tc>
+        <w:tc>
+          <w:tcPr/>
+          <w:p>
+            <w:pPr>
+              <w:pStyle w:val="Compact"/>
+            </w:pPr>
+          </w:p>
+        </w:tc>
+        <w:tc>
+          <w:tcPr/>
+          <w:p>
+            <w:pPr>
+              <w:pStyle w:val="Compact"/>
+            </w:pPr>
+          </w:p>
+        </w:tc>
+        <w:tc>
+          <w:tcPr/>
+          <w:p>
+            <w:pPr>
+              <w:pStyle w:val="Compact"/>
+            </w:pPr>
+          </w:p>
+        </w:tc>
+        <w:tc>
+          <w:tcPr/>
+          <w:p>
+            <w:pPr>
+              <w:pStyle w:val="Compact"/>
+            </w:pPr>
+          </w:p>
+        </w:tc>
+        <w:tc>
+          <w:tcPr/>
+          <w:p>
+            <w:pPr>
+              <w:pStyle w:val="Compact"/>
+            </w:pPr>
+          </w:p>
+        </w:tc>
+        <w:tc>
+          <w:tcPr/>
+          <w:p>
+            <w:pPr>
+              <w:pStyle w:val="Compact"/>
+              <w:jc w:val="center"/>
+            </w:pPr>
+            <w:r>
+              <w:t xml:space="preserve">X</w:t>
+            </w:r>
           </w:p>
         </w:tc>
       </w:tr>
@@ -2404,56 +2396,60 @@
               <w:jc w:val="center"/>
             </w:pPr>
             <w:r>
-              <w:t xml:space="preserve">null</w:t>
-            </w:r>
-          </w:p>
-        </w:tc>
-        <w:tc>
-          <w:tcPr/>
-          <w:p>
-            <w:pPr>
-              <w:pStyle w:val="Compact"/>
-            </w:pPr>
-          </w:p>
-        </w:tc>
-        <w:tc>
-          <w:tcPr/>
-          <w:p>
-            <w:pPr>
-              <w:pStyle w:val="Compact"/>
-            </w:pPr>
-          </w:p>
-        </w:tc>
-        <w:tc>
-          <w:tcPr/>
-          <w:p>
-            <w:pPr>
-              <w:pStyle w:val="Compact"/>
-            </w:pPr>
-          </w:p>
-        </w:tc>
-        <w:tc>
-          <w:tcPr/>
-          <w:p>
-            <w:pPr>
-              <w:pStyle w:val="Compact"/>
-            </w:pPr>
-          </w:p>
-        </w:tc>
-        <w:tc>
-          <w:tcPr/>
-          <w:p>
-            <w:pPr>
-              <w:pStyle w:val="Compact"/>
-            </w:pPr>
-          </w:p>
-        </w:tc>
-        <w:tc>
-          <w:tcPr/>
-          <w:p>
-            <w:pPr>
-              <w:pStyle w:val="Compact"/>
-            </w:pPr>
+              <w:t xml:space="preserve">Data Provenance Standards</w:t>
+            </w:r>
+          </w:p>
+        </w:tc>
+        <w:tc>
+          <w:tcPr/>
+          <w:p>
+            <w:pPr>
+              <w:pStyle w:val="Compact"/>
+            </w:pPr>
+          </w:p>
+        </w:tc>
+        <w:tc>
+          <w:tcPr/>
+          <w:p>
+            <w:pPr>
+              <w:pStyle w:val="Compact"/>
+            </w:pPr>
+          </w:p>
+        </w:tc>
+        <w:tc>
+          <w:tcPr/>
+          <w:p>
+            <w:pPr>
+              <w:pStyle w:val="Compact"/>
+            </w:pPr>
+          </w:p>
+        </w:tc>
+        <w:tc>
+          <w:tcPr/>
+          <w:p>
+            <w:pPr>
+              <w:pStyle w:val="Compact"/>
+            </w:pPr>
+          </w:p>
+        </w:tc>
+        <w:tc>
+          <w:tcPr/>
+          <w:p>
+            <w:pPr>
+              <w:pStyle w:val="Compact"/>
+            </w:pPr>
+          </w:p>
+        </w:tc>
+        <w:tc>
+          <w:tcPr/>
+          <w:p>
+            <w:pPr>
+              <w:pStyle w:val="Compact"/>
+              <w:jc w:val="center"/>
+            </w:pPr>
+            <w:r>
+              <w:t xml:space="preserve">X</w:t>
+            </w:r>
           </w:p>
         </w:tc>
       </w:tr>
@@ -2466,60 +2462,52 @@
               <w:jc w:val="center"/>
             </w:pPr>
             <w:r>
-              <w:t xml:space="preserve">IPTC Photo Metadata Standard</w:t>
-            </w:r>
-          </w:p>
-        </w:tc>
-        <w:tc>
-          <w:tcPr/>
-          <w:p>
-            <w:pPr>
-              <w:pStyle w:val="Compact"/>
-              <w:jc w:val="center"/>
-            </w:pPr>
-            <w:r>
-              <w:t xml:space="preserve">X</w:t>
-            </w:r>
-          </w:p>
-        </w:tc>
-        <w:tc>
-          <w:tcPr/>
-          <w:p>
-            <w:pPr>
-              <w:pStyle w:val="Compact"/>
-              <w:jc w:val="center"/>
-            </w:pPr>
-            <w:r>
-              <w:t xml:space="preserve">X</w:t>
-            </w:r>
-          </w:p>
-        </w:tc>
-        <w:tc>
-          <w:tcPr/>
-          <w:p>
-            <w:pPr>
-              <w:pStyle w:val="Compact"/>
-            </w:pPr>
-          </w:p>
-        </w:tc>
-        <w:tc>
-          <w:tcPr/>
-          <w:p>
-            <w:pPr>
-              <w:pStyle w:val="Compact"/>
-              <w:jc w:val="center"/>
-            </w:pPr>
-            <w:r>
-              <w:t xml:space="preserve">X</w:t>
-            </w:r>
-          </w:p>
-        </w:tc>
-        <w:tc>
-          <w:tcPr/>
-          <w:p>
-            <w:pPr>
-              <w:pStyle w:val="Compact"/>
-            </w:pPr>
+              <w:t xml:space="preserve">IEEE Standard for Transparent Human and Machine Agency Identification</w:t>
+            </w:r>
+          </w:p>
+        </w:tc>
+        <w:tc>
+          <w:tcPr/>
+          <w:p>
+            <w:pPr>
+              <w:pStyle w:val="Compact"/>
+            </w:pPr>
+          </w:p>
+        </w:tc>
+        <w:tc>
+          <w:tcPr/>
+          <w:p>
+            <w:pPr>
+              <w:pStyle w:val="Compact"/>
+            </w:pPr>
+          </w:p>
+        </w:tc>
+        <w:tc>
+          <w:tcPr/>
+          <w:p>
+            <w:pPr>
+              <w:pStyle w:val="Compact"/>
+            </w:pPr>
+          </w:p>
+        </w:tc>
+        <w:tc>
+          <w:tcPr/>
+          <w:p>
+            <w:pPr>
+              <w:pStyle w:val="Compact"/>
+            </w:pPr>
+          </w:p>
+        </w:tc>
+        <w:tc>
+          <w:tcPr/>
+          <w:p>
+            <w:pPr>
+              <w:pStyle w:val="Compact"/>
+              <w:jc w:val="center"/>
+            </w:pPr>
+            <w:r>
+              <w:t xml:space="preserve">X</w:t>
+            </w:r>
           </w:p>
         </w:tc>
         <w:tc>
@@ -2540,44 +2528,52 @@
               <w:jc w:val="center"/>
             </w:pPr>
             <w:r>
-              <w:t xml:space="preserve">Dynamic Adaptive Streaming over HTTP (DASH) Part 4: Segment Encryption and Authentication</w:t>
-            </w:r>
-          </w:p>
-        </w:tc>
-        <w:tc>
-          <w:tcPr/>
-          <w:p>
-            <w:pPr>
-              <w:pStyle w:val="Compact"/>
-            </w:pPr>
-          </w:p>
-        </w:tc>
-        <w:tc>
-          <w:tcPr/>
-          <w:p>
-            <w:pPr>
-              <w:pStyle w:val="Compact"/>
-              <w:jc w:val="center"/>
-            </w:pPr>
-            <w:r>
-              <w:t xml:space="preserve">X</w:t>
-            </w:r>
-          </w:p>
-        </w:tc>
-        <w:tc>
-          <w:tcPr/>
-          <w:p>
-            <w:pPr>
-              <w:pStyle w:val="Compact"/>
-            </w:pPr>
-          </w:p>
-        </w:tc>
-        <w:tc>
-          <w:tcPr/>
-          <w:p>
-            <w:pPr>
-              <w:pStyle w:val="Compact"/>
-            </w:pPr>
+              <w:t xml:space="preserve">IPTC Photo Metadata Standard</w:t>
+            </w:r>
+          </w:p>
+        </w:tc>
+        <w:tc>
+          <w:tcPr/>
+          <w:p>
+            <w:pPr>
+              <w:pStyle w:val="Compact"/>
+              <w:jc w:val="center"/>
+            </w:pPr>
+            <w:r>
+              <w:t xml:space="preserve">X</w:t>
+            </w:r>
+          </w:p>
+        </w:tc>
+        <w:tc>
+          <w:tcPr/>
+          <w:p>
+            <w:pPr>
+              <w:pStyle w:val="Compact"/>
+              <w:jc w:val="center"/>
+            </w:pPr>
+            <w:r>
+              <w:t xml:space="preserve">X</w:t>
+            </w:r>
+          </w:p>
+        </w:tc>
+        <w:tc>
+          <w:tcPr/>
+          <w:p>
+            <w:pPr>
+              <w:pStyle w:val="Compact"/>
+            </w:pPr>
+          </w:p>
+        </w:tc>
+        <w:tc>
+          <w:tcPr/>
+          <w:p>
+            <w:pPr>
+              <w:pStyle w:val="Compact"/>
+              <w:jc w:val="center"/>
+            </w:pPr>
+            <w:r>
+              <w:t xml:space="preserve">X</w:t>
+            </w:r>
           </w:p>
         </w:tc>
         <w:tc>
@@ -2606,7 +2602,135 @@
               <w:jc w:val="center"/>
             </w:pPr>
             <w:r>
-              <w:t xml:space="preserve">Recommended Practices for Levels of Artificial Intelligence Generated Content Technologies</w:t>
+              <w:t xml:space="preserve">DASH - Part 4: Segment Encryption and Authentication</w:t>
+            </w:r>
+          </w:p>
+        </w:tc>
+        <w:tc>
+          <w:tcPr/>
+          <w:p>
+            <w:pPr>
+              <w:pStyle w:val="Compact"/>
+            </w:pPr>
+          </w:p>
+        </w:tc>
+        <w:tc>
+          <w:tcPr/>
+          <w:p>
+            <w:pPr>
+              <w:pStyle w:val="Compact"/>
+              <w:jc w:val="center"/>
+            </w:pPr>
+            <w:r>
+              <w:t xml:space="preserve">X</w:t>
+            </w:r>
+          </w:p>
+        </w:tc>
+        <w:tc>
+          <w:tcPr/>
+          <w:p>
+            <w:pPr>
+              <w:pStyle w:val="Compact"/>
+            </w:pPr>
+          </w:p>
+        </w:tc>
+        <w:tc>
+          <w:tcPr/>
+          <w:p>
+            <w:pPr>
+              <w:pStyle w:val="Compact"/>
+            </w:pPr>
+          </w:p>
+        </w:tc>
+        <w:tc>
+          <w:tcPr/>
+          <w:p>
+            <w:pPr>
+              <w:pStyle w:val="Compact"/>
+            </w:pPr>
+          </w:p>
+        </w:tc>
+        <w:tc>
+          <w:tcPr/>
+          <w:p>
+            <w:pPr>
+              <w:pStyle w:val="Compact"/>
+            </w:pPr>
+          </w:p>
+        </w:tc>
+      </w:tr>
+      <w:tr>
+        <w:tc>
+          <w:tcPr/>
+          <w:p>
+            <w:pPr>
+              <w:pStyle w:val="Compact"/>
+              <w:jc w:val="center"/>
+            </w:pPr>
+            <w:r>
+              <w:t xml:space="preserve">Recommended Practices for</w:t>
+            </w:r>
+          </w:p>
+        </w:tc>
+        <w:tc>
+          <w:tcPr/>
+          <w:p>
+            <w:pPr>
+              <w:pStyle w:val="Compact"/>
+            </w:pPr>
+          </w:p>
+        </w:tc>
+        <w:tc>
+          <w:tcPr/>
+          <w:p>
+            <w:pPr>
+              <w:pStyle w:val="Compact"/>
+            </w:pPr>
+          </w:p>
+        </w:tc>
+        <w:tc>
+          <w:tcPr/>
+          <w:p>
+            <w:pPr>
+              <w:pStyle w:val="Compact"/>
+            </w:pPr>
+          </w:p>
+        </w:tc>
+        <w:tc>
+          <w:tcPr/>
+          <w:p>
+            <w:pPr>
+              <w:pStyle w:val="Compact"/>
+            </w:pPr>
+          </w:p>
+        </w:tc>
+        <w:tc>
+          <w:tcPr/>
+          <w:p>
+            <w:pPr>
+              <w:pStyle w:val="Compact"/>
+            </w:pPr>
+          </w:p>
+        </w:tc>
+        <w:tc>
+          <w:tcPr/>
+          <w:p>
+            <w:pPr>
+              <w:pStyle w:val="Compact"/>
+            </w:pPr>
+          </w:p>
+        </w:tc>
+      </w:tr>
+      <w:tr>
+        <w:tc>
+          <w:tcPr/>
+          <w:p>
+            <w:pPr>
+              <w:pStyle w:val="Compact"/>
+              <w:jc w:val="center"/>
+            </w:pPr>
+            <w:r>
+              <w:t xml:space="preserve">Levels of Artificial Intelligence Generated Content Technologies</w:t>
             </w:r>
           </w:p>
         </w:tc>

</xml_diff>